<commit_message>
agregue otro comentario para prueba
</commit_message>
<xml_diff>
--- a/link data sets.docx
+++ b/link data sets.docx
@@ -161,6 +161,49 @@
         </w:rPr>
         <w:t>modificación</w:t>
       </w:r>
+    </w:p>
+    <w:p>
+      <w:pPr>
+        <w:widowControl w:val="0"/>
+        <w:pBdr>
+          <w:top w:val="nil"/>
+          <w:left w:val="nil"/>
+          <w:bottom w:val="nil"/>
+          <w:right w:val="nil"/>
+          <w:between w:val="nil"/>
+        </w:pBdr>
+        <w:rPr>
+          <w:color w:val="000000"/>
+        </w:rPr>
+      </w:pPr>
+      <w:r>
+        <w:rPr>
+          <w:color w:val="000000"/>
+        </w:rPr>
+        <w:t xml:space="preserve">modificación 2 para ver comandos de </w:t>
+      </w:r>
+      <w:proofErr w:type="spellStart"/>
+      <w:r>
+        <w:rPr>
+          <w:color w:val="000000"/>
+        </w:rPr>
+        <w:t>git</w:t>
+      </w:r>
+      <w:proofErr w:type="spellEnd"/>
+      <w:r>
+        <w:rPr>
+          <w:color w:val="000000"/>
+        </w:rPr>
+        <w:t xml:space="preserve"> </w:t>
+      </w:r>
+      <w:proofErr w:type="spellStart"/>
+      <w:r>
+        <w:rPr>
+          <w:color w:val="000000"/>
+        </w:rPr>
+        <w:t>bash</w:t>
+      </w:r>
+      <w:proofErr w:type="spellEnd"/>
     </w:p>
     <w:p>
       <w:pPr>

</xml_diff>